<commit_message>
Báo cáo sequence diagram
</commit_message>
<xml_diff>
--- a/Báo-cáo-sequence.docx
+++ b/Báo-cáo-sequence.docx
@@ -40,6 +40,64 @@
         </w:rPr>
       </w:pPr>
       <w:r>
+        <w:drawing>
+          <wp:inline distT="0" distB="0" distL="114300" distR="114300">
+            <wp:extent cx="5271770" cy="2720975"/>
+            <wp:effectExtent l="0" t="0" r="1270" b="6985"/>
+            <wp:docPr id="12" name="Picture 12"/>
+            <wp:cNvGraphicFramePr>
+              <a:graphicFrameLocks xmlns:a="http://schemas.openxmlformats.org/drawingml/2006/main" noChangeAspect="1"/>
+            </wp:cNvGraphicFramePr>
+            <a:graphic xmlns:a="http://schemas.openxmlformats.org/drawingml/2006/main">
+              <a:graphicData uri="http://schemas.openxmlformats.org/drawingml/2006/picture">
+                <pic:pic xmlns:pic="http://schemas.openxmlformats.org/drawingml/2006/picture">
+                  <pic:nvPicPr>
+                    <pic:cNvPr id="12" name="Picture 12"/>
+                    <pic:cNvPicPr>
+                      <a:picLocks noChangeAspect="1"/>
+                    </pic:cNvPicPr>
+                  </pic:nvPicPr>
+                  <pic:blipFill>
+                    <a:blip r:embed="rId4"/>
+                    <a:stretch>
+                      <a:fillRect/>
+                    </a:stretch>
+                  </pic:blipFill>
+                  <pic:spPr>
+                    <a:xfrm>
+                      <a:off x="0" y="0"/>
+                      <a:ext cx="5271770" cy="2720975"/>
+                    </a:xfrm>
+                    <a:prstGeom prst="rect">
+                      <a:avLst/>
+                    </a:prstGeom>
+                    <a:noFill/>
+                    <a:ln w="9525">
+                      <a:noFill/>
+                    </a:ln>
+                  </pic:spPr>
+                </pic:pic>
+              </a:graphicData>
+            </a:graphic>
+          </wp:inline>
+        </w:drawing>
+      </w:r>
+    </w:p>
+    <w:p>
+      <w:pPr>
+        <w:numPr>
+          <w:ilvl w:val="0"/>
+          <w:numId w:val="0"/>
+        </w:numPr>
+        <w:jc w:val="both"/>
+        <w:rPr>
+          <w:rFonts w:hint="default" w:ascii="Times New Roman" w:hAnsi="Times New Roman" w:cs="Times New Roman"/>
+          <w:sz w:val="26"/>
+          <w:szCs w:val="26"/>
+          <w:lang w:val="en-US"/>
+        </w:rPr>
+      </w:pPr>
+      <w:r>
         <w:rPr>
           <w:rFonts w:hint="default" w:ascii="Times New Roman" w:hAnsi="Times New Roman" w:cs="Times New Roman"/>
           <w:sz w:val="26"/>
@@ -52,6 +110,7 @@
     <w:p>
       <w:pPr>
         <w:numPr>
+          <w:ilvl w:val="0"/>
           <w:numId w:val="0"/>
         </w:numPr>
         <w:jc w:val="both"/>
@@ -75,29 +134,31 @@
     <w:p>
       <w:pPr>
         <w:numPr>
-          <w:numId w:val="0"/>
-        </w:numPr>
-        <w:jc w:val="both"/>
-        <w:rPr>
-          <w:rFonts w:hint="default" w:ascii="Times New Roman" w:hAnsi="Times New Roman" w:cs="Times New Roman"/>
-          <w:sz w:val="26"/>
-          <w:szCs w:val="26"/>
-          <w:lang w:val="en-US"/>
-        </w:rPr>
-      </w:pPr>
-      <w:r>
-        <w:rPr>
-          <w:rFonts w:hint="default" w:ascii="Times New Roman" w:hAnsi="Times New Roman" w:cs="Times New Roman"/>
-          <w:sz w:val="26"/>
-          <w:szCs w:val="26"/>
-          <w:lang w:val="en-US"/>
-        </w:rPr>
-        <w:t>-Hệ thống nhận được yêu cầu tìm sản phẩm và trả về danh sách kết quả cho người dùng</w:t>
-      </w:r>
-    </w:p>
-    <w:p>
-      <w:pPr>
-        <w:numPr>
+          <w:ilvl w:val="0"/>
+          <w:numId w:val="0"/>
+        </w:numPr>
+        <w:jc w:val="both"/>
+        <w:rPr>
+          <w:rFonts w:hint="default" w:ascii="Times New Roman" w:hAnsi="Times New Roman" w:cs="Times New Roman"/>
+          <w:sz w:val="26"/>
+          <w:szCs w:val="26"/>
+          <w:lang w:val="en-US"/>
+        </w:rPr>
+      </w:pPr>
+      <w:r>
+        <w:rPr>
+          <w:rFonts w:hint="default" w:ascii="Times New Roman" w:hAnsi="Times New Roman" w:cs="Times New Roman"/>
+          <w:sz w:val="26"/>
+          <w:szCs w:val="26"/>
+          <w:lang w:val="en-US"/>
+        </w:rPr>
+        <w:t>-Hệ thống nhận được yêu cầu tìm sản phẩm, hệ thống lấy danh sách sản phẩm và trả về danh sách kết quả cho người dùng</w:t>
+      </w:r>
+    </w:p>
+    <w:p>
+      <w:pPr>
+        <w:numPr>
+          <w:ilvl w:val="0"/>
           <w:numId w:val="0"/>
         </w:numPr>
         <w:jc w:val="both"/>
@@ -121,6 +182,7 @@
     <w:p>
       <w:pPr>
         <w:numPr>
+          <w:ilvl w:val="0"/>
           <w:numId w:val="0"/>
         </w:numPr>
         <w:jc w:val="both"/>
@@ -144,6 +206,7 @@
     <w:p>
       <w:pPr>
         <w:numPr>
+          <w:ilvl w:val="0"/>
           <w:numId w:val="0"/>
         </w:numPr>
         <w:jc w:val="both"/>
@@ -167,6 +230,7 @@
     <w:p>
       <w:pPr>
         <w:numPr>
+          <w:ilvl w:val="0"/>
           <w:numId w:val="0"/>
         </w:numPr>
         <w:jc w:val="both"/>
@@ -216,6 +280,64 @@
         </w:rPr>
       </w:pPr>
       <w:r>
+        <w:drawing>
+          <wp:inline distT="0" distB="0" distL="114300" distR="114300">
+            <wp:extent cx="5273675" cy="2738120"/>
+            <wp:effectExtent l="0" t="0" r="14605" b="5080"/>
+            <wp:docPr id="3" name="Picture 3"/>
+            <wp:cNvGraphicFramePr>
+              <a:graphicFrameLocks xmlns:a="http://schemas.openxmlformats.org/drawingml/2006/main" noChangeAspect="1"/>
+            </wp:cNvGraphicFramePr>
+            <a:graphic xmlns:a="http://schemas.openxmlformats.org/drawingml/2006/main">
+              <a:graphicData uri="http://schemas.openxmlformats.org/drawingml/2006/picture">
+                <pic:pic xmlns:pic="http://schemas.openxmlformats.org/drawingml/2006/picture">
+                  <pic:nvPicPr>
+                    <pic:cNvPr id="3" name="Picture 3"/>
+                    <pic:cNvPicPr>
+                      <a:picLocks noChangeAspect="1"/>
+                    </pic:cNvPicPr>
+                  </pic:nvPicPr>
+                  <pic:blipFill>
+                    <a:blip r:embed="rId5"/>
+                    <a:stretch>
+                      <a:fillRect/>
+                    </a:stretch>
+                  </pic:blipFill>
+                  <pic:spPr>
+                    <a:xfrm>
+                      <a:off x="0" y="0"/>
+                      <a:ext cx="5273675" cy="2738120"/>
+                    </a:xfrm>
+                    <a:prstGeom prst="rect">
+                      <a:avLst/>
+                    </a:prstGeom>
+                    <a:noFill/>
+                    <a:ln w="9525">
+                      <a:noFill/>
+                    </a:ln>
+                  </pic:spPr>
+                </pic:pic>
+              </a:graphicData>
+            </a:graphic>
+          </wp:inline>
+        </w:drawing>
+      </w:r>
+    </w:p>
+    <w:p>
+      <w:pPr>
+        <w:numPr>
+          <w:ilvl w:val="0"/>
+          <w:numId w:val="0"/>
+        </w:numPr>
+        <w:jc w:val="both"/>
+        <w:rPr>
+          <w:rFonts w:hint="default" w:ascii="Times New Roman" w:hAnsi="Times New Roman" w:cs="Times New Roman"/>
+          <w:sz w:val="26"/>
+          <w:szCs w:val="26"/>
+          <w:lang w:val="en-US"/>
+        </w:rPr>
+      </w:pPr>
+      <w:r>
         <w:rPr>
           <w:rFonts w:hint="default" w:ascii="Times New Roman" w:hAnsi="Times New Roman" w:cs="Times New Roman"/>
           <w:sz w:val="26"/>
@@ -228,6 +350,31 @@
     <w:p>
       <w:pPr>
         <w:numPr>
+          <w:ilvl w:val="0"/>
+          <w:numId w:val="0"/>
+        </w:numPr>
+        <w:jc w:val="both"/>
+        <w:rPr>
+          <w:rFonts w:hint="default" w:ascii="Times New Roman" w:hAnsi="Times New Roman" w:cs="Times New Roman"/>
+          <w:sz w:val="26"/>
+          <w:szCs w:val="26"/>
+          <w:lang w:val="en-US"/>
+        </w:rPr>
+      </w:pPr>
+      <w:r>
+        <w:rPr>
+          <w:rFonts w:hint="default" w:ascii="Times New Roman" w:hAnsi="Times New Roman" w:cs="Times New Roman"/>
+          <w:sz w:val="26"/>
+          <w:szCs w:val="26"/>
+          <w:lang w:val="en-US"/>
+        </w:rPr>
+        <w:t>-Hệ thống lấy danh sách sản phẩm trong menu</w:t>
+      </w:r>
+    </w:p>
+    <w:p>
+      <w:pPr>
+        <w:numPr>
+          <w:ilvl w:val="0"/>
           <w:numId w:val="0"/>
         </w:numPr>
         <w:jc w:val="both"/>
@@ -251,6 +398,7 @@
     <w:p>
       <w:pPr>
         <w:numPr>
+          <w:ilvl w:val="0"/>
           <w:numId w:val="0"/>
         </w:numPr>
         <w:jc w:val="both"/>
@@ -274,29 +422,31 @@
     <w:p>
       <w:pPr>
         <w:numPr>
-          <w:numId w:val="0"/>
-        </w:numPr>
-        <w:jc w:val="both"/>
-        <w:rPr>
-          <w:rFonts w:hint="default" w:ascii="Times New Roman" w:hAnsi="Times New Roman" w:cs="Times New Roman"/>
-          <w:sz w:val="26"/>
-          <w:szCs w:val="26"/>
-          <w:lang w:val="en-US"/>
-        </w:rPr>
-      </w:pPr>
-      <w:r>
-        <w:rPr>
-          <w:rFonts w:hint="default" w:ascii="Times New Roman" w:hAnsi="Times New Roman" w:cs="Times New Roman"/>
-          <w:sz w:val="26"/>
-          <w:szCs w:val="26"/>
-          <w:lang w:val="en-US"/>
-        </w:rPr>
-        <w:t>-Nếu thông tin hợp lệ thì sẽ cập nhật menu mới và trả về cho quản lý, không thì yêu cầu quản lý nhập lại thông tin chỉnh sửa</w:t>
-      </w:r>
-    </w:p>
-    <w:p>
-      <w:pPr>
-        <w:numPr>
+          <w:ilvl w:val="0"/>
+          <w:numId w:val="0"/>
+        </w:numPr>
+        <w:jc w:val="both"/>
+        <w:rPr>
+          <w:rFonts w:hint="default" w:ascii="Times New Roman" w:hAnsi="Times New Roman" w:cs="Times New Roman"/>
+          <w:sz w:val="26"/>
+          <w:szCs w:val="26"/>
+          <w:lang w:val="en-US"/>
+        </w:rPr>
+      </w:pPr>
+      <w:r>
+        <w:rPr>
+          <w:rFonts w:hint="default" w:ascii="Times New Roman" w:hAnsi="Times New Roman" w:cs="Times New Roman"/>
+          <w:sz w:val="26"/>
+          <w:szCs w:val="26"/>
+          <w:lang w:val="en-US"/>
+        </w:rPr>
+        <w:t>-Nếu thông tin hợp lệ thì hệ thống sẽ cập nhật menu mới và trả về cho quản lý, không thì yêu cầu quản lý nhập lại thông tin chỉnh sửa</w:t>
+      </w:r>
+    </w:p>
+    <w:p>
+      <w:pPr>
+        <w:numPr>
+          <w:ilvl w:val="0"/>
           <w:numId w:val="0"/>
         </w:numPr>
         <w:jc w:val="both"/>
@@ -346,6 +496,64 @@
         </w:rPr>
       </w:pPr>
       <w:r>
+        <w:drawing>
+          <wp:inline distT="0" distB="0" distL="114300" distR="114300">
+            <wp:extent cx="5268595" cy="2402205"/>
+            <wp:effectExtent l="0" t="0" r="4445" b="5715"/>
+            <wp:docPr id="4" name="Picture 4"/>
+            <wp:cNvGraphicFramePr>
+              <a:graphicFrameLocks xmlns:a="http://schemas.openxmlformats.org/drawingml/2006/main" noChangeAspect="1"/>
+            </wp:cNvGraphicFramePr>
+            <a:graphic xmlns:a="http://schemas.openxmlformats.org/drawingml/2006/main">
+              <a:graphicData uri="http://schemas.openxmlformats.org/drawingml/2006/picture">
+                <pic:pic xmlns:pic="http://schemas.openxmlformats.org/drawingml/2006/picture">
+                  <pic:nvPicPr>
+                    <pic:cNvPr id="4" name="Picture 4"/>
+                    <pic:cNvPicPr>
+                      <a:picLocks noChangeAspect="1"/>
+                    </pic:cNvPicPr>
+                  </pic:nvPicPr>
+                  <pic:blipFill>
+                    <a:blip r:embed="rId6"/>
+                    <a:stretch>
+                      <a:fillRect/>
+                    </a:stretch>
+                  </pic:blipFill>
+                  <pic:spPr>
+                    <a:xfrm>
+                      <a:off x="0" y="0"/>
+                      <a:ext cx="5268595" cy="2402205"/>
+                    </a:xfrm>
+                    <a:prstGeom prst="rect">
+                      <a:avLst/>
+                    </a:prstGeom>
+                    <a:noFill/>
+                    <a:ln w="9525">
+                      <a:noFill/>
+                    </a:ln>
+                  </pic:spPr>
+                </pic:pic>
+              </a:graphicData>
+            </a:graphic>
+          </wp:inline>
+        </w:drawing>
+      </w:r>
+    </w:p>
+    <w:p>
+      <w:pPr>
+        <w:numPr>
+          <w:ilvl w:val="0"/>
+          <w:numId w:val="0"/>
+        </w:numPr>
+        <w:jc w:val="both"/>
+        <w:rPr>
+          <w:rFonts w:hint="default" w:ascii="Times New Roman" w:hAnsi="Times New Roman" w:cs="Times New Roman"/>
+          <w:sz w:val="26"/>
+          <w:szCs w:val="26"/>
+          <w:lang w:val="en-US"/>
+        </w:rPr>
+      </w:pPr>
+      <w:r>
         <w:rPr>
           <w:rFonts w:hint="default" w:ascii="Times New Roman" w:hAnsi="Times New Roman" w:cs="Times New Roman"/>
           <w:sz w:val="26"/>
@@ -358,6 +566,7 @@
     <w:p>
       <w:pPr>
         <w:numPr>
+          <w:ilvl w:val="0"/>
           <w:numId w:val="0"/>
         </w:numPr>
         <w:jc w:val="both"/>
@@ -381,6 +590,7 @@
     <w:p>
       <w:pPr>
         <w:numPr>
+          <w:ilvl w:val="0"/>
           <w:numId w:val="0"/>
         </w:numPr>
         <w:jc w:val="both"/>
@@ -404,6 +614,7 @@
     <w:p>
       <w:pPr>
         <w:numPr>
+          <w:ilvl w:val="0"/>
           <w:numId w:val="0"/>
         </w:numPr>
         <w:jc w:val="both"/>
@@ -453,6 +664,64 @@
         </w:rPr>
       </w:pPr>
       <w:r>
+        <w:drawing>
+          <wp:inline distT="0" distB="0" distL="114300" distR="114300">
+            <wp:extent cx="5272405" cy="2446655"/>
+            <wp:effectExtent l="0" t="0" r="635" b="6985"/>
+            <wp:docPr id="5" name="Picture 5"/>
+            <wp:cNvGraphicFramePr>
+              <a:graphicFrameLocks xmlns:a="http://schemas.openxmlformats.org/drawingml/2006/main" noChangeAspect="1"/>
+            </wp:cNvGraphicFramePr>
+            <a:graphic xmlns:a="http://schemas.openxmlformats.org/drawingml/2006/main">
+              <a:graphicData uri="http://schemas.openxmlformats.org/drawingml/2006/picture">
+                <pic:pic xmlns:pic="http://schemas.openxmlformats.org/drawingml/2006/picture">
+                  <pic:nvPicPr>
+                    <pic:cNvPr id="5" name="Picture 5"/>
+                    <pic:cNvPicPr>
+                      <a:picLocks noChangeAspect="1"/>
+                    </pic:cNvPicPr>
+                  </pic:nvPicPr>
+                  <pic:blipFill>
+                    <a:blip r:embed="rId7"/>
+                    <a:stretch>
+                      <a:fillRect/>
+                    </a:stretch>
+                  </pic:blipFill>
+                  <pic:spPr>
+                    <a:xfrm>
+                      <a:off x="0" y="0"/>
+                      <a:ext cx="5272405" cy="2446655"/>
+                    </a:xfrm>
+                    <a:prstGeom prst="rect">
+                      <a:avLst/>
+                    </a:prstGeom>
+                    <a:noFill/>
+                    <a:ln w="9525">
+                      <a:noFill/>
+                    </a:ln>
+                  </pic:spPr>
+                </pic:pic>
+              </a:graphicData>
+            </a:graphic>
+          </wp:inline>
+        </w:drawing>
+      </w:r>
+    </w:p>
+    <w:p>
+      <w:pPr>
+        <w:numPr>
+          <w:ilvl w:val="0"/>
+          <w:numId w:val="0"/>
+        </w:numPr>
+        <w:jc w:val="both"/>
+        <w:rPr>
+          <w:rFonts w:hint="default" w:ascii="Times New Roman" w:hAnsi="Times New Roman" w:cs="Times New Roman"/>
+          <w:sz w:val="26"/>
+          <w:szCs w:val="26"/>
+          <w:lang w:val="en-US"/>
+        </w:rPr>
+      </w:pPr>
+      <w:r>
         <w:rPr>
           <w:rFonts w:hint="default" w:ascii="Times New Roman" w:hAnsi="Times New Roman" w:cs="Times New Roman"/>
           <w:sz w:val="26"/>
@@ -465,6 +734,7 @@
     <w:p>
       <w:pPr>
         <w:numPr>
+          <w:ilvl w:val="0"/>
           <w:numId w:val="0"/>
         </w:numPr>
         <w:ind w:left="130" w:hanging="130" w:hangingChars="50"/>
@@ -483,8 +753,49 @@
           <w:szCs w:val="26"/>
           <w:lang w:val="en-US"/>
         </w:rPr>
-        <w:t>-Thêm ghi chú nếu có yêu cầu đặc biệt rồi lặp lại bước 1 đến khi hoàn thành nhu cầu đặt hàng</w:t>
-      </w:r>
+        <w:t>-Thêm ghi chú nếu có yêu cầu đặc biệt, hệ thống sẽ cập nhật yêu cầu trong đơn order</w:t>
+      </w:r>
+    </w:p>
+    <w:p>
+      <w:pPr>
+        <w:numPr>
+          <w:ilvl w:val="0"/>
+          <w:numId w:val="0"/>
+        </w:numPr>
+        <w:ind w:left="130" w:hanging="130" w:hangingChars="50"/>
+        <w:jc w:val="both"/>
+        <w:rPr>
+          <w:rFonts w:hint="default" w:ascii="Times New Roman" w:hAnsi="Times New Roman" w:cs="Times New Roman"/>
+          <w:sz w:val="26"/>
+          <w:szCs w:val="26"/>
+          <w:lang w:val="en-US"/>
+        </w:rPr>
+      </w:pPr>
+      <w:r>
+        <w:rPr>
+          <w:rFonts w:hint="default" w:ascii="Times New Roman" w:hAnsi="Times New Roman" w:cs="Times New Roman"/>
+          <w:sz w:val="26"/>
+          <w:szCs w:val="26"/>
+          <w:lang w:val="en-US"/>
+        </w:rPr>
+        <w:t>-Lặp lại bước 1 đến khi hoàn thành nhu cầu đặt hàng</w:t>
+      </w:r>
+    </w:p>
+    <w:p>
+      <w:pPr>
+        <w:numPr>
+          <w:ilvl w:val="0"/>
+          <w:numId w:val="0"/>
+        </w:numPr>
+        <w:ind w:left="130" w:hanging="130" w:hangingChars="50"/>
+        <w:jc w:val="both"/>
+        <w:rPr>
+          <w:rFonts w:hint="default" w:ascii="Times New Roman" w:hAnsi="Times New Roman" w:cs="Times New Roman"/>
+          <w:sz w:val="26"/>
+          <w:szCs w:val="26"/>
+          <w:lang w:val="en-US"/>
+        </w:rPr>
+      </w:pPr>
     </w:p>
     <w:p>
       <w:pPr>
@@ -524,6 +835,64 @@
         </w:rPr>
       </w:pPr>
       <w:r>
+        <w:drawing>
+          <wp:inline distT="0" distB="0" distL="114300" distR="114300">
+            <wp:extent cx="5269865" cy="2458720"/>
+            <wp:effectExtent l="0" t="0" r="3175" b="10160"/>
+            <wp:docPr id="6" name="Picture 6"/>
+            <wp:cNvGraphicFramePr>
+              <a:graphicFrameLocks xmlns:a="http://schemas.openxmlformats.org/drawingml/2006/main" noChangeAspect="1"/>
+            </wp:cNvGraphicFramePr>
+            <a:graphic xmlns:a="http://schemas.openxmlformats.org/drawingml/2006/main">
+              <a:graphicData uri="http://schemas.openxmlformats.org/drawingml/2006/picture">
+                <pic:pic xmlns:pic="http://schemas.openxmlformats.org/drawingml/2006/picture">
+                  <pic:nvPicPr>
+                    <pic:cNvPr id="6" name="Picture 6"/>
+                    <pic:cNvPicPr>
+                      <a:picLocks noChangeAspect="1"/>
+                    </pic:cNvPicPr>
+                  </pic:nvPicPr>
+                  <pic:blipFill>
+                    <a:blip r:embed="rId8"/>
+                    <a:stretch>
+                      <a:fillRect/>
+                    </a:stretch>
+                  </pic:blipFill>
+                  <pic:spPr>
+                    <a:xfrm>
+                      <a:off x="0" y="0"/>
+                      <a:ext cx="5269865" cy="2458720"/>
+                    </a:xfrm>
+                    <a:prstGeom prst="rect">
+                      <a:avLst/>
+                    </a:prstGeom>
+                    <a:noFill/>
+                    <a:ln w="9525">
+                      <a:noFill/>
+                    </a:ln>
+                  </pic:spPr>
+                </pic:pic>
+              </a:graphicData>
+            </a:graphic>
+          </wp:inline>
+        </w:drawing>
+      </w:r>
+    </w:p>
+    <w:p>
+      <w:pPr>
+        <w:numPr>
+          <w:ilvl w:val="0"/>
+          <w:numId w:val="0"/>
+        </w:numPr>
+        <w:jc w:val="both"/>
+        <w:rPr>
+          <w:rFonts w:hint="default" w:ascii="Times New Roman" w:hAnsi="Times New Roman" w:cs="Times New Roman"/>
+          <w:sz w:val="26"/>
+          <w:szCs w:val="26"/>
+          <w:lang w:val="en-US"/>
+        </w:rPr>
+      </w:pPr>
+      <w:r>
         <w:rPr>
           <w:rFonts w:hint="default" w:ascii="Times New Roman" w:hAnsi="Times New Roman" w:cs="Times New Roman"/>
           <w:sz w:val="26"/>
@@ -536,6 +905,7 @@
     <w:p>
       <w:pPr>
         <w:numPr>
+          <w:ilvl w:val="0"/>
           <w:numId w:val="0"/>
         </w:numPr>
         <w:jc w:val="both"/>
@@ -559,6 +929,7 @@
     <w:p>
       <w:pPr>
         <w:numPr>
+          <w:ilvl w:val="0"/>
           <w:numId w:val="0"/>
         </w:numPr>
         <w:ind w:left="520" w:hanging="520" w:hangingChars="200"/>
@@ -583,6 +954,7 @@
     <w:p>
       <w:pPr>
         <w:numPr>
+          <w:ilvl w:val="0"/>
           <w:numId w:val="0"/>
         </w:numPr>
         <w:ind w:left="520" w:hanging="520" w:hangingChars="200"/>
@@ -601,12 +973,13 @@
           <w:szCs w:val="26"/>
           <w:lang w:val="en-US"/>
         </w:rPr>
-        <w:t>-Nếu thông tin đúng thì thông báo đăng ký thành công, sai thì yêu cầu nhập lại</w:t>
-      </w:r>
-    </w:p>
-    <w:p>
-      <w:pPr>
-        <w:numPr>
+        <w:t>-Nếu thông tin đúng thì hệ thống cập nhật user mới và thông báo đăng ký thành công, sai thì yêu cầu nhập lại</w:t>
+      </w:r>
+    </w:p>
+    <w:p>
+      <w:pPr>
+        <w:numPr>
+          <w:ilvl w:val="0"/>
           <w:numId w:val="0"/>
         </w:numPr>
         <w:ind w:left="520" w:hanging="520" w:hangingChars="200"/>
@@ -657,6 +1030,64 @@
         </w:rPr>
       </w:pPr>
       <w:r>
+        <w:drawing>
+          <wp:inline distT="0" distB="0" distL="114300" distR="114300">
+            <wp:extent cx="5265420" cy="1896110"/>
+            <wp:effectExtent l="0" t="0" r="7620" b="8890"/>
+            <wp:docPr id="7" name="Picture 7"/>
+            <wp:cNvGraphicFramePr>
+              <a:graphicFrameLocks xmlns:a="http://schemas.openxmlformats.org/drawingml/2006/main" noChangeAspect="1"/>
+            </wp:cNvGraphicFramePr>
+            <a:graphic xmlns:a="http://schemas.openxmlformats.org/drawingml/2006/main">
+              <a:graphicData uri="http://schemas.openxmlformats.org/drawingml/2006/picture">
+                <pic:pic xmlns:pic="http://schemas.openxmlformats.org/drawingml/2006/picture">
+                  <pic:nvPicPr>
+                    <pic:cNvPr id="7" name="Picture 7"/>
+                    <pic:cNvPicPr>
+                      <a:picLocks noChangeAspect="1"/>
+                    </pic:cNvPicPr>
+                  </pic:nvPicPr>
+                  <pic:blipFill>
+                    <a:blip r:embed="rId9"/>
+                    <a:stretch>
+                      <a:fillRect/>
+                    </a:stretch>
+                  </pic:blipFill>
+                  <pic:spPr>
+                    <a:xfrm>
+                      <a:off x="0" y="0"/>
+                      <a:ext cx="5265420" cy="1896110"/>
+                    </a:xfrm>
+                    <a:prstGeom prst="rect">
+                      <a:avLst/>
+                    </a:prstGeom>
+                    <a:noFill/>
+                    <a:ln w="9525">
+                      <a:noFill/>
+                    </a:ln>
+                  </pic:spPr>
+                </pic:pic>
+              </a:graphicData>
+            </a:graphic>
+          </wp:inline>
+        </w:drawing>
+      </w:r>
+    </w:p>
+    <w:p>
+      <w:pPr>
+        <w:numPr>
+          <w:ilvl w:val="0"/>
+          <w:numId w:val="0"/>
+        </w:numPr>
+        <w:jc w:val="both"/>
+        <w:rPr>
+          <w:rFonts w:hint="default" w:ascii="Times New Roman" w:hAnsi="Times New Roman" w:cs="Times New Roman"/>
+          <w:sz w:val="26"/>
+          <w:szCs w:val="26"/>
+          <w:lang w:val="en-US"/>
+        </w:rPr>
+      </w:pPr>
+      <w:r>
         <w:rPr>
           <w:rFonts w:hint="default" w:ascii="Times New Roman" w:hAnsi="Times New Roman" w:cs="Times New Roman"/>
           <w:sz w:val="26"/>
@@ -669,6 +1100,7 @@
     <w:p>
       <w:pPr>
         <w:numPr>
+          <w:ilvl w:val="0"/>
           <w:numId w:val="0"/>
         </w:numPr>
         <w:jc w:val="both"/>
@@ -692,6 +1124,7 @@
     <w:p>
       <w:pPr>
         <w:numPr>
+          <w:ilvl w:val="0"/>
           <w:numId w:val="0"/>
         </w:numPr>
         <w:jc w:val="both"/>
@@ -715,29 +1148,31 @@
     <w:p>
       <w:pPr>
         <w:numPr>
-          <w:numId w:val="0"/>
-        </w:numPr>
-        <w:jc w:val="both"/>
-        <w:rPr>
-          <w:rFonts w:hint="default" w:ascii="Times New Roman" w:hAnsi="Times New Roman" w:cs="Times New Roman"/>
-          <w:sz w:val="26"/>
-          <w:szCs w:val="26"/>
-          <w:lang w:val="en-US"/>
-        </w:rPr>
-      </w:pPr>
-      <w:r>
-        <w:rPr>
-          <w:rFonts w:hint="default" w:ascii="Times New Roman" w:hAnsi="Times New Roman" w:cs="Times New Roman"/>
-          <w:sz w:val="26"/>
-          <w:szCs w:val="26"/>
-          <w:lang w:val="en-US"/>
-        </w:rPr>
-        <w:t>-Nếu thông tin đúng thì thông báo chỉnh sửa thành công, nếu sai thì yêu cầu nhập lại thông tin</w:t>
-      </w:r>
-    </w:p>
-    <w:p>
-      <w:pPr>
-        <w:numPr>
+          <w:ilvl w:val="0"/>
+          <w:numId w:val="0"/>
+        </w:numPr>
+        <w:jc w:val="both"/>
+        <w:rPr>
+          <w:rFonts w:hint="default" w:ascii="Times New Roman" w:hAnsi="Times New Roman" w:cs="Times New Roman"/>
+          <w:sz w:val="26"/>
+          <w:szCs w:val="26"/>
+          <w:lang w:val="en-US"/>
+        </w:rPr>
+      </w:pPr>
+      <w:r>
+        <w:rPr>
+          <w:rFonts w:hint="default" w:ascii="Times New Roman" w:hAnsi="Times New Roman" w:cs="Times New Roman"/>
+          <w:sz w:val="26"/>
+          <w:szCs w:val="26"/>
+          <w:lang w:val="en-US"/>
+        </w:rPr>
+        <w:t>-Nếu thông tin đúng thì hệ thống cập nhật thông tin trong order và thông báo chỉnh sửa thành công, nếu sai thì yêu cầu nhập lại thông tin</w:t>
+      </w:r>
+    </w:p>
+    <w:p>
+      <w:pPr>
+        <w:numPr>
+          <w:ilvl w:val="0"/>
           <w:numId w:val="0"/>
         </w:numPr>
         <w:jc w:val="both"/>
@@ -787,6 +1222,64 @@
         </w:rPr>
       </w:pPr>
       <w:r>
+        <w:drawing>
+          <wp:inline distT="0" distB="0" distL="114300" distR="114300">
+            <wp:extent cx="5270500" cy="2256155"/>
+            <wp:effectExtent l="0" t="0" r="2540" b="14605"/>
+            <wp:docPr id="8" name="Picture 8"/>
+            <wp:cNvGraphicFramePr>
+              <a:graphicFrameLocks xmlns:a="http://schemas.openxmlformats.org/drawingml/2006/main" noChangeAspect="1"/>
+            </wp:cNvGraphicFramePr>
+            <a:graphic xmlns:a="http://schemas.openxmlformats.org/drawingml/2006/main">
+              <a:graphicData uri="http://schemas.openxmlformats.org/drawingml/2006/picture">
+                <pic:pic xmlns:pic="http://schemas.openxmlformats.org/drawingml/2006/picture">
+                  <pic:nvPicPr>
+                    <pic:cNvPr id="8" name="Picture 8"/>
+                    <pic:cNvPicPr>
+                      <a:picLocks noChangeAspect="1"/>
+                    </pic:cNvPicPr>
+                  </pic:nvPicPr>
+                  <pic:blipFill>
+                    <a:blip r:embed="rId10"/>
+                    <a:stretch>
+                      <a:fillRect/>
+                    </a:stretch>
+                  </pic:blipFill>
+                  <pic:spPr>
+                    <a:xfrm>
+                      <a:off x="0" y="0"/>
+                      <a:ext cx="5270500" cy="2256155"/>
+                    </a:xfrm>
+                    <a:prstGeom prst="rect">
+                      <a:avLst/>
+                    </a:prstGeom>
+                    <a:noFill/>
+                    <a:ln w="9525">
+                      <a:noFill/>
+                    </a:ln>
+                  </pic:spPr>
+                </pic:pic>
+              </a:graphicData>
+            </a:graphic>
+          </wp:inline>
+        </w:drawing>
+      </w:r>
+    </w:p>
+    <w:p>
+      <w:pPr>
+        <w:numPr>
+          <w:ilvl w:val="0"/>
+          <w:numId w:val="0"/>
+        </w:numPr>
+        <w:jc w:val="both"/>
+        <w:rPr>
+          <w:rFonts w:hint="default" w:ascii="Times New Roman" w:hAnsi="Times New Roman" w:cs="Times New Roman"/>
+          <w:sz w:val="26"/>
+          <w:szCs w:val="26"/>
+          <w:lang w:val="en-US"/>
+        </w:rPr>
+      </w:pPr>
+      <w:r>
         <w:rPr>
           <w:rFonts w:hint="default" w:ascii="Times New Roman" w:hAnsi="Times New Roman" w:cs="Times New Roman"/>
           <w:sz w:val="26"/>
@@ -799,6 +1292,7 @@
     <w:p>
       <w:pPr>
         <w:numPr>
+          <w:ilvl w:val="0"/>
           <w:numId w:val="0"/>
         </w:numPr>
         <w:jc w:val="both"/>
@@ -822,29 +1316,31 @@
     <w:p>
       <w:pPr>
         <w:numPr>
-          <w:numId w:val="0"/>
-        </w:numPr>
-        <w:jc w:val="both"/>
-        <w:rPr>
-          <w:rFonts w:hint="default" w:ascii="Times New Roman" w:hAnsi="Times New Roman" w:cs="Times New Roman"/>
-          <w:sz w:val="26"/>
-          <w:szCs w:val="26"/>
-          <w:lang w:val="en-US"/>
-        </w:rPr>
-      </w:pPr>
-      <w:r>
-        <w:rPr>
-          <w:rFonts w:hint="default" w:ascii="Times New Roman" w:hAnsi="Times New Roman" w:cs="Times New Roman"/>
-          <w:sz w:val="26"/>
-          <w:szCs w:val="26"/>
-          <w:lang w:val="en-US"/>
-        </w:rPr>
-        <w:t>-Nếu khách hàng lựa chọn sử dụng thẻ, thì hệ thống gửi tới Card Center để kiểm tra số thẻ, nếu đúng thì hệ thống xác nhận thành công. Nếu khách hàng sử dụng phương thức COD thì sẽ bỏ qua bước này và khách hàng sẽ thanh toán khi nhân được hàng.</w:t>
-      </w:r>
-    </w:p>
-    <w:p>
-      <w:pPr>
-        <w:numPr>
+          <w:ilvl w:val="0"/>
+          <w:numId w:val="0"/>
+        </w:numPr>
+        <w:jc w:val="both"/>
+        <w:rPr>
+          <w:rFonts w:hint="default" w:ascii="Times New Roman" w:hAnsi="Times New Roman" w:cs="Times New Roman"/>
+          <w:sz w:val="26"/>
+          <w:szCs w:val="26"/>
+          <w:lang w:val="en-US"/>
+        </w:rPr>
+      </w:pPr>
+      <w:r>
+        <w:rPr>
+          <w:rFonts w:hint="default" w:ascii="Times New Roman" w:hAnsi="Times New Roman" w:cs="Times New Roman"/>
+          <w:sz w:val="26"/>
+          <w:szCs w:val="26"/>
+          <w:lang w:val="en-US"/>
+        </w:rPr>
+        <w:t>-Nếu khách hàng lựa chọn sử dụng thẻ, thì hệ thống gửi mã thẻ của khách hàng tới Bank để kiểm tra số thẻ, nếu đúng thì hệ thống xác nhận thành công. Nếu khách hàng sử dụng phương thức COD thì sẽ bỏ qua bước này và khách hàng sẽ thanh toán khi nhân được hàng.</w:t>
+      </w:r>
+    </w:p>
+    <w:p>
+      <w:pPr>
+        <w:numPr>
+          <w:ilvl w:val="0"/>
           <w:numId w:val="0"/>
         </w:numPr>
         <w:jc w:val="both"/>
@@ -894,6 +1390,64 @@
         </w:rPr>
       </w:pPr>
       <w:r>
+        <w:drawing>
+          <wp:inline distT="0" distB="0" distL="114300" distR="114300">
+            <wp:extent cx="5273675" cy="2290445"/>
+            <wp:effectExtent l="0" t="0" r="14605" b="10795"/>
+            <wp:docPr id="9" name="Picture 9"/>
+            <wp:cNvGraphicFramePr>
+              <a:graphicFrameLocks xmlns:a="http://schemas.openxmlformats.org/drawingml/2006/main" noChangeAspect="1"/>
+            </wp:cNvGraphicFramePr>
+            <a:graphic xmlns:a="http://schemas.openxmlformats.org/drawingml/2006/main">
+              <a:graphicData uri="http://schemas.openxmlformats.org/drawingml/2006/picture">
+                <pic:pic xmlns:pic="http://schemas.openxmlformats.org/drawingml/2006/picture">
+                  <pic:nvPicPr>
+                    <pic:cNvPr id="9" name="Picture 9"/>
+                    <pic:cNvPicPr>
+                      <a:picLocks noChangeAspect="1"/>
+                    </pic:cNvPicPr>
+                  </pic:nvPicPr>
+                  <pic:blipFill>
+                    <a:blip r:embed="rId11"/>
+                    <a:stretch>
+                      <a:fillRect/>
+                    </a:stretch>
+                  </pic:blipFill>
+                  <pic:spPr>
+                    <a:xfrm>
+                      <a:off x="0" y="0"/>
+                      <a:ext cx="5273675" cy="2290445"/>
+                    </a:xfrm>
+                    <a:prstGeom prst="rect">
+                      <a:avLst/>
+                    </a:prstGeom>
+                    <a:noFill/>
+                    <a:ln w="9525">
+                      <a:noFill/>
+                    </a:ln>
+                  </pic:spPr>
+                </pic:pic>
+              </a:graphicData>
+            </a:graphic>
+          </wp:inline>
+        </w:drawing>
+      </w:r>
+    </w:p>
+    <w:p>
+      <w:pPr>
+        <w:numPr>
+          <w:ilvl w:val="0"/>
+          <w:numId w:val="0"/>
+        </w:numPr>
+        <w:jc w:val="both"/>
+        <w:rPr>
+          <w:rFonts w:hint="default" w:ascii="Times New Roman" w:hAnsi="Times New Roman" w:cs="Times New Roman"/>
+          <w:sz w:val="26"/>
+          <w:szCs w:val="26"/>
+          <w:lang w:val="en-US"/>
+        </w:rPr>
+      </w:pPr>
+      <w:r>
         <w:rPr>
           <w:rFonts w:hint="default" w:ascii="Times New Roman" w:hAnsi="Times New Roman" w:cs="Times New Roman"/>
           <w:sz w:val="26"/>
@@ -906,6 +1460,7 @@
     <w:p>
       <w:pPr>
         <w:numPr>
+          <w:ilvl w:val="0"/>
           <w:numId w:val="0"/>
         </w:numPr>
         <w:jc w:val="both"/>
@@ -929,6 +1484,7 @@
     <w:p>
       <w:pPr>
         <w:numPr>
+          <w:ilvl w:val="0"/>
           <w:numId w:val="0"/>
         </w:numPr>
         <w:jc w:val="both"/>
@@ -952,6 +1508,7 @@
     <w:p>
       <w:pPr>
         <w:numPr>
+          <w:ilvl w:val="0"/>
           <w:numId w:val="0"/>
         </w:numPr>
         <w:jc w:val="both"/>
@@ -975,6 +1532,7 @@
     <w:p>
       <w:pPr>
         <w:numPr>
+          <w:ilvl w:val="0"/>
           <w:numId w:val="0"/>
         </w:numPr>
         <w:jc w:val="both"/>
@@ -998,6 +1556,7 @@
     <w:p>
       <w:pPr>
         <w:numPr>
+          <w:ilvl w:val="0"/>
           <w:numId w:val="0"/>
         </w:numPr>
         <w:jc w:val="both"/>
@@ -1047,6 +1606,64 @@
         </w:rPr>
       </w:pPr>
       <w:r>
+        <w:drawing>
+          <wp:inline distT="0" distB="0" distL="114300" distR="114300">
+            <wp:extent cx="5271135" cy="2148205"/>
+            <wp:effectExtent l="0" t="0" r="1905" b="635"/>
+            <wp:docPr id="10" name="Picture 10"/>
+            <wp:cNvGraphicFramePr>
+              <a:graphicFrameLocks xmlns:a="http://schemas.openxmlformats.org/drawingml/2006/main" noChangeAspect="1"/>
+            </wp:cNvGraphicFramePr>
+            <a:graphic xmlns:a="http://schemas.openxmlformats.org/drawingml/2006/main">
+              <a:graphicData uri="http://schemas.openxmlformats.org/drawingml/2006/picture">
+                <pic:pic xmlns:pic="http://schemas.openxmlformats.org/drawingml/2006/picture">
+                  <pic:nvPicPr>
+                    <pic:cNvPr id="10" name="Picture 10"/>
+                    <pic:cNvPicPr>
+                      <a:picLocks noChangeAspect="1"/>
+                    </pic:cNvPicPr>
+                  </pic:nvPicPr>
+                  <pic:blipFill>
+                    <a:blip r:embed="rId12"/>
+                    <a:stretch>
+                      <a:fillRect/>
+                    </a:stretch>
+                  </pic:blipFill>
+                  <pic:spPr>
+                    <a:xfrm>
+                      <a:off x="0" y="0"/>
+                      <a:ext cx="5271135" cy="2148205"/>
+                    </a:xfrm>
+                    <a:prstGeom prst="rect">
+                      <a:avLst/>
+                    </a:prstGeom>
+                    <a:noFill/>
+                    <a:ln w="9525">
+                      <a:noFill/>
+                    </a:ln>
+                  </pic:spPr>
+                </pic:pic>
+              </a:graphicData>
+            </a:graphic>
+          </wp:inline>
+        </w:drawing>
+      </w:r>
+    </w:p>
+    <w:p>
+      <w:pPr>
+        <w:numPr>
+          <w:ilvl w:val="0"/>
+          <w:numId w:val="0"/>
+        </w:numPr>
+        <w:jc w:val="both"/>
+        <w:rPr>
+          <w:rFonts w:hint="default" w:ascii="Times New Roman" w:hAnsi="Times New Roman" w:cs="Times New Roman"/>
+          <w:sz w:val="26"/>
+          <w:szCs w:val="26"/>
+          <w:lang w:val="en-US"/>
+        </w:rPr>
+      </w:pPr>
+      <w:r>
         <w:rPr>
           <w:rFonts w:hint="default" w:ascii="Times New Roman" w:hAnsi="Times New Roman" w:cs="Times New Roman"/>
           <w:sz w:val="26"/>
@@ -1059,6 +1676,7 @@
     <w:p>
       <w:pPr>
         <w:numPr>
+          <w:ilvl w:val="0"/>
           <w:numId w:val="0"/>
         </w:numPr>
         <w:jc w:val="both"/>
@@ -1082,29 +1700,31 @@
     <w:p>
       <w:pPr>
         <w:numPr>
-          <w:numId w:val="0"/>
-        </w:numPr>
-        <w:jc w:val="both"/>
-        <w:rPr>
-          <w:rFonts w:hint="default" w:ascii="Times New Roman" w:hAnsi="Times New Roman" w:cs="Times New Roman"/>
-          <w:sz w:val="26"/>
-          <w:szCs w:val="26"/>
-          <w:lang w:val="en-US"/>
-        </w:rPr>
-      </w:pPr>
-      <w:r>
-        <w:rPr>
-          <w:rFonts w:hint="default" w:ascii="Times New Roman" w:hAnsi="Times New Roman" w:cs="Times New Roman"/>
-          <w:sz w:val="26"/>
-          <w:szCs w:val="26"/>
-          <w:lang w:val="en-US"/>
-        </w:rPr>
-        <w:t>-Hệ thống kiểm tra thông tin nhập, nếu hợp lệ thì xác nhận thành công, nếu không thì yêu cầu nhập lại thông tin</w:t>
-      </w:r>
-    </w:p>
-    <w:p>
-      <w:pPr>
-        <w:numPr>
+          <w:ilvl w:val="0"/>
+          <w:numId w:val="0"/>
+        </w:numPr>
+        <w:jc w:val="both"/>
+        <w:rPr>
+          <w:rFonts w:hint="default" w:ascii="Times New Roman" w:hAnsi="Times New Roman" w:cs="Times New Roman"/>
+          <w:sz w:val="26"/>
+          <w:szCs w:val="26"/>
+          <w:lang w:val="en-US"/>
+        </w:rPr>
+      </w:pPr>
+      <w:r>
+        <w:rPr>
+          <w:rFonts w:hint="default" w:ascii="Times New Roman" w:hAnsi="Times New Roman" w:cs="Times New Roman"/>
+          <w:sz w:val="26"/>
+          <w:szCs w:val="26"/>
+          <w:lang w:val="en-US"/>
+        </w:rPr>
+        <w:t>-Hệ thống kiểm tra thông tin nhập, nếu hợp lệ thì cập nhật nguyên liệu và xác nhận thành công, nếu không thì yêu cầu nhập lại thông tin</w:t>
+      </w:r>
+    </w:p>
+    <w:p>
+      <w:pPr>
+        <w:numPr>
+          <w:ilvl w:val="0"/>
           <w:numId w:val="0"/>
         </w:numPr>
         <w:jc w:val="both"/>
@@ -1143,6 +1763,63 @@
     <w:p>
       <w:pPr>
         <w:numPr>
+          <w:numId w:val="0"/>
+        </w:numPr>
+        <w:jc w:val="both"/>
+        <w:rPr>
+          <w:rFonts w:hint="default" w:ascii="Times New Roman" w:hAnsi="Times New Roman" w:cs="Times New Roman"/>
+          <w:sz w:val="26"/>
+          <w:szCs w:val="26"/>
+          <w:lang w:val="en-US"/>
+        </w:rPr>
+      </w:pPr>
+      <w:r>
+        <w:drawing>
+          <wp:inline distT="0" distB="0" distL="114300" distR="114300">
+            <wp:extent cx="5269230" cy="2013585"/>
+            <wp:effectExtent l="0" t="0" r="3810" b="13335"/>
+            <wp:docPr id="11" name="Picture 11"/>
+            <wp:cNvGraphicFramePr>
+              <a:graphicFrameLocks xmlns:a="http://schemas.openxmlformats.org/drawingml/2006/main" noChangeAspect="1"/>
+            </wp:cNvGraphicFramePr>
+            <a:graphic xmlns:a="http://schemas.openxmlformats.org/drawingml/2006/main">
+              <a:graphicData uri="http://schemas.openxmlformats.org/drawingml/2006/picture">
+                <pic:pic xmlns:pic="http://schemas.openxmlformats.org/drawingml/2006/picture">
+                  <pic:nvPicPr>
+                    <pic:cNvPr id="11" name="Picture 11"/>
+                    <pic:cNvPicPr>
+                      <a:picLocks noChangeAspect="1"/>
+                    </pic:cNvPicPr>
+                  </pic:nvPicPr>
+                  <pic:blipFill>
+                    <a:blip r:embed="rId13"/>
+                    <a:stretch>
+                      <a:fillRect/>
+                    </a:stretch>
+                  </pic:blipFill>
+                  <pic:spPr>
+                    <a:xfrm>
+                      <a:off x="0" y="0"/>
+                      <a:ext cx="5269230" cy="2013585"/>
+                    </a:xfrm>
+                    <a:prstGeom prst="rect">
+                      <a:avLst/>
+                    </a:prstGeom>
+                    <a:noFill/>
+                    <a:ln w="9525">
+                      <a:noFill/>
+                    </a:ln>
+                  </pic:spPr>
+                </pic:pic>
+              </a:graphicData>
+            </a:graphic>
+          </wp:inline>
+        </w:drawing>
+      </w:r>
+    </w:p>
+    <w:p>
+      <w:pPr>
+        <w:numPr>
           <w:ilvl w:val="0"/>
           <w:numId w:val="0"/>
         </w:numPr>
@@ -1162,61 +1839,71 @@
           <w:lang w:val="en-US"/>
         </w:rPr>
         <w:t>-Admin hệ thống gửi yêu cầu chỉnh sửa thông tin user</w:t>
+      </w:r>
+    </w:p>
+    <w:p>
+      <w:pPr>
+        <w:numPr>
+          <w:ilvl w:val="0"/>
+          <w:numId w:val="0"/>
+        </w:numPr>
+        <w:jc w:val="both"/>
+        <w:rPr>
+          <w:rFonts w:hint="default" w:ascii="Times New Roman" w:hAnsi="Times New Roman" w:cs="Times New Roman"/>
+          <w:sz w:val="26"/>
+          <w:szCs w:val="26"/>
+          <w:lang w:val="en-US"/>
+        </w:rPr>
+      </w:pPr>
+      <w:r>
+        <w:rPr>
+          <w:rFonts w:hint="default" w:ascii="Times New Roman" w:hAnsi="Times New Roman" w:cs="Times New Roman"/>
+          <w:sz w:val="26"/>
+          <w:szCs w:val="26"/>
+          <w:lang w:val="en-US"/>
+        </w:rPr>
+        <w:t>-Admin nhập thông tin chỉnh sửa và gửi yêu cầu</w:t>
+      </w:r>
+    </w:p>
+    <w:p>
+      <w:pPr>
+        <w:numPr>
+          <w:ilvl w:val="0"/>
+          <w:numId w:val="0"/>
+        </w:numPr>
+        <w:jc w:val="both"/>
+        <w:rPr>
+          <w:rFonts w:hint="default" w:ascii="Times New Roman" w:hAnsi="Times New Roman" w:cs="Times New Roman"/>
+          <w:sz w:val="26"/>
+          <w:szCs w:val="26"/>
+          <w:lang w:val="en-US"/>
+        </w:rPr>
+      </w:pPr>
+      <w:r>
+        <w:rPr>
+          <w:rFonts w:hint="default" w:ascii="Times New Roman" w:hAnsi="Times New Roman" w:cs="Times New Roman"/>
+          <w:sz w:val="26"/>
+          <w:szCs w:val="26"/>
+          <w:lang w:val="en-US"/>
+        </w:rPr>
+        <w:t>-Hệ thống kiểm tra thông tin nhập, nếu hợp lệ thì cập nhật thông tin mới và</w:t>
       </w:r>
       <w:bookmarkStart w:id="0" w:name="_GoBack"/>
       <w:bookmarkEnd w:id="0"/>
-    </w:p>
-    <w:p>
-      <w:pPr>
-        <w:numPr>
-          <w:ilvl w:val="0"/>
-          <w:numId w:val="0"/>
-        </w:numPr>
-        <w:jc w:val="both"/>
-        <w:rPr>
-          <w:rFonts w:hint="default" w:ascii="Times New Roman" w:hAnsi="Times New Roman" w:cs="Times New Roman"/>
-          <w:sz w:val="26"/>
-          <w:szCs w:val="26"/>
-          <w:lang w:val="en-US"/>
-        </w:rPr>
-      </w:pPr>
-      <w:r>
-        <w:rPr>
-          <w:rFonts w:hint="default" w:ascii="Times New Roman" w:hAnsi="Times New Roman" w:cs="Times New Roman"/>
-          <w:sz w:val="26"/>
-          <w:szCs w:val="26"/>
-          <w:lang w:val="en-US"/>
-        </w:rPr>
-        <w:t>-Admin nhập thông tin chỉnh sửa và gửi yêu cầu</w:t>
-      </w:r>
-    </w:p>
-    <w:p>
-      <w:pPr>
-        <w:numPr>
-          <w:ilvl w:val="0"/>
-          <w:numId w:val="0"/>
-        </w:numPr>
-        <w:jc w:val="both"/>
-        <w:rPr>
-          <w:rFonts w:hint="default" w:ascii="Times New Roman" w:hAnsi="Times New Roman" w:cs="Times New Roman"/>
-          <w:sz w:val="26"/>
-          <w:szCs w:val="26"/>
-          <w:lang w:val="en-US"/>
-        </w:rPr>
-      </w:pPr>
-      <w:r>
-        <w:rPr>
-          <w:rFonts w:hint="default" w:ascii="Times New Roman" w:hAnsi="Times New Roman" w:cs="Times New Roman"/>
-          <w:sz w:val="26"/>
-          <w:szCs w:val="26"/>
-          <w:lang w:val="en-US"/>
-        </w:rPr>
-        <w:t>-Hệ thống kiểm tra thông tin nhập, nếu hợp lệ thì xác nhận thành công, nếu không thì yêu cầu nhập lại thông tin</w:t>
-      </w:r>
-    </w:p>
-    <w:p>
-      <w:pPr>
-        <w:numPr>
+      <w:r>
+        <w:rPr>
+          <w:rFonts w:hint="default" w:ascii="Times New Roman" w:hAnsi="Times New Roman" w:cs="Times New Roman"/>
+          <w:sz w:val="26"/>
+          <w:szCs w:val="26"/>
+          <w:lang w:val="en-US"/>
+        </w:rPr>
+        <w:t xml:space="preserve"> xác nhận thành công, nếu không thì yêu cầu nhập lại thông tin</w:t>
+      </w:r>
+    </w:p>
+    <w:p>
+      <w:pPr>
+        <w:numPr>
+          <w:ilvl w:val="0"/>
           <w:numId w:val="0"/>
         </w:numPr>
         <w:jc w:val="both"/>

</xml_diff>

<commit_message>
update báo cáo sequence
</commit_message>
<xml_diff>
--- a/Báo-cáo-sequence.docx
+++ b/Báo-cáo-sequence.docx
@@ -29,6 +29,7 @@
     <w:p>
       <w:pPr>
         <w:numPr>
+          <w:ilvl w:val="0"/>
           <w:numId w:val="0"/>
         </w:numPr>
         <w:jc w:val="both"/>
@@ -82,6 +83,8 @@
           </wp:inline>
         </w:drawing>
       </w:r>
+      <w:bookmarkStart w:id="0" w:name="_GoBack"/>
+      <w:bookmarkEnd w:id="0"/>
     </w:p>
     <w:p>
       <w:pPr>
@@ -269,6 +272,7 @@
     <w:p>
       <w:pPr>
         <w:numPr>
+          <w:ilvl w:val="0"/>
           <w:numId w:val="0"/>
         </w:numPr>
         <w:jc w:val="both"/>
@@ -282,9 +286,9 @@
       <w:r>
         <w:drawing>
           <wp:inline distT="0" distB="0" distL="114300" distR="114300">
-            <wp:extent cx="5273675" cy="2738120"/>
-            <wp:effectExtent l="0" t="0" r="14605" b="5080"/>
-            <wp:docPr id="3" name="Picture 3"/>
+            <wp:extent cx="5268595" cy="2883535"/>
+            <wp:effectExtent l="0" t="0" r="4445" b="12065"/>
+            <wp:docPr id="1" name="Picture 1"/>
             <wp:cNvGraphicFramePr>
               <a:graphicFrameLocks xmlns:a="http://schemas.openxmlformats.org/drawingml/2006/main" noChangeAspect="1"/>
             </wp:cNvGraphicFramePr>
@@ -292,7 +296,7 @@
               <a:graphicData uri="http://schemas.openxmlformats.org/drawingml/2006/picture">
                 <pic:pic xmlns:pic="http://schemas.openxmlformats.org/drawingml/2006/picture">
                   <pic:nvPicPr>
-                    <pic:cNvPr id="3" name="Picture 3"/>
+                    <pic:cNvPr id="1" name="Picture 1"/>
                     <pic:cNvPicPr>
                       <a:picLocks noChangeAspect="1"/>
                     </pic:cNvPicPr>
@@ -306,7 +310,7 @@
                   <pic:spPr>
                     <a:xfrm>
                       <a:off x="0" y="0"/>
-                      <a:ext cx="5273675" cy="2738120"/>
+                      <a:ext cx="5268595" cy="2883535"/>
                     </a:xfrm>
                     <a:prstGeom prst="rect">
                       <a:avLst/>
@@ -485,6 +489,7 @@
     <w:p>
       <w:pPr>
         <w:numPr>
+          <w:ilvl w:val="0"/>
           <w:numId w:val="0"/>
         </w:numPr>
         <w:jc w:val="both"/>
@@ -498,9 +503,9 @@
       <w:r>
         <w:drawing>
           <wp:inline distT="0" distB="0" distL="114300" distR="114300">
-            <wp:extent cx="5268595" cy="2402205"/>
-            <wp:effectExtent l="0" t="0" r="4445" b="5715"/>
-            <wp:docPr id="4" name="Picture 4"/>
+            <wp:extent cx="5269230" cy="2707005"/>
+            <wp:effectExtent l="0" t="0" r="3810" b="5715"/>
+            <wp:docPr id="2" name="Picture 2"/>
             <wp:cNvGraphicFramePr>
               <a:graphicFrameLocks xmlns:a="http://schemas.openxmlformats.org/drawingml/2006/main" noChangeAspect="1"/>
             </wp:cNvGraphicFramePr>
@@ -508,7 +513,7 @@
               <a:graphicData uri="http://schemas.openxmlformats.org/drawingml/2006/picture">
                 <pic:pic xmlns:pic="http://schemas.openxmlformats.org/drawingml/2006/picture">
                   <pic:nvPicPr>
-                    <pic:cNvPr id="4" name="Picture 4"/>
+                    <pic:cNvPr id="2" name="Picture 2"/>
                     <pic:cNvPicPr>
                       <a:picLocks noChangeAspect="1"/>
                     </pic:cNvPicPr>
@@ -522,7 +527,7 @@
                   <pic:spPr>
                     <a:xfrm>
                       <a:off x="0" y="0"/>
-                      <a:ext cx="5268595" cy="2402205"/>
+                      <a:ext cx="5269230" cy="2707005"/>
                     </a:xfrm>
                     <a:prstGeom prst="rect">
                       <a:avLst/>
@@ -653,6 +658,7 @@
     <w:p>
       <w:pPr>
         <w:numPr>
+          <w:ilvl w:val="0"/>
           <w:numId w:val="0"/>
         </w:numPr>
         <w:jc w:val="both"/>
@@ -824,6 +830,7 @@
     <w:p>
       <w:pPr>
         <w:numPr>
+          <w:ilvl w:val="0"/>
           <w:numId w:val="0"/>
         </w:numPr>
         <w:jc w:val="both"/>
@@ -837,9 +844,9 @@
       <w:r>
         <w:drawing>
           <wp:inline distT="0" distB="0" distL="114300" distR="114300">
-            <wp:extent cx="5269865" cy="2458720"/>
-            <wp:effectExtent l="0" t="0" r="3175" b="10160"/>
-            <wp:docPr id="6" name="Picture 6"/>
+            <wp:extent cx="5267960" cy="2546350"/>
+            <wp:effectExtent l="0" t="0" r="5080" b="13970"/>
+            <wp:docPr id="3" name="Picture 3"/>
             <wp:cNvGraphicFramePr>
               <a:graphicFrameLocks xmlns:a="http://schemas.openxmlformats.org/drawingml/2006/main" noChangeAspect="1"/>
             </wp:cNvGraphicFramePr>
@@ -847,7 +854,7 @@
               <a:graphicData uri="http://schemas.openxmlformats.org/drawingml/2006/picture">
                 <pic:pic xmlns:pic="http://schemas.openxmlformats.org/drawingml/2006/picture">
                   <pic:nvPicPr>
-                    <pic:cNvPr id="6" name="Picture 6"/>
+                    <pic:cNvPr id="3" name="Picture 3"/>
                     <pic:cNvPicPr>
                       <a:picLocks noChangeAspect="1"/>
                     </pic:cNvPicPr>
@@ -861,7 +868,7 @@
                   <pic:spPr>
                     <a:xfrm>
                       <a:off x="0" y="0"/>
-                      <a:ext cx="5269865" cy="2458720"/>
+                      <a:ext cx="5267960" cy="2546350"/>
                     </a:xfrm>
                     <a:prstGeom prst="rect">
                       <a:avLst/>
@@ -1019,6 +1026,7 @@
     <w:p>
       <w:pPr>
         <w:numPr>
+          <w:ilvl w:val="0"/>
           <w:numId w:val="0"/>
         </w:numPr>
         <w:jc w:val="both"/>
@@ -1032,9 +1040,9 @@
       <w:r>
         <w:drawing>
           <wp:inline distT="0" distB="0" distL="114300" distR="114300">
-            <wp:extent cx="5265420" cy="1896110"/>
-            <wp:effectExtent l="0" t="0" r="7620" b="8890"/>
-            <wp:docPr id="7" name="Picture 7"/>
+            <wp:extent cx="5266690" cy="1805305"/>
+            <wp:effectExtent l="0" t="0" r="6350" b="8255"/>
+            <wp:docPr id="4" name="Picture 4"/>
             <wp:cNvGraphicFramePr>
               <a:graphicFrameLocks xmlns:a="http://schemas.openxmlformats.org/drawingml/2006/main" noChangeAspect="1"/>
             </wp:cNvGraphicFramePr>
@@ -1042,7 +1050,7 @@
               <a:graphicData uri="http://schemas.openxmlformats.org/drawingml/2006/picture">
                 <pic:pic xmlns:pic="http://schemas.openxmlformats.org/drawingml/2006/picture">
                   <pic:nvPicPr>
-                    <pic:cNvPr id="7" name="Picture 7"/>
+                    <pic:cNvPr id="4" name="Picture 4"/>
                     <pic:cNvPicPr>
                       <a:picLocks noChangeAspect="1"/>
                     </pic:cNvPicPr>
@@ -1056,7 +1064,7 @@
                   <pic:spPr>
                     <a:xfrm>
                       <a:off x="0" y="0"/>
-                      <a:ext cx="5265420" cy="1896110"/>
+                      <a:ext cx="5266690" cy="1805305"/>
                     </a:xfrm>
                     <a:prstGeom prst="rect">
                       <a:avLst/>
@@ -1211,6 +1219,7 @@
     <w:p>
       <w:pPr>
         <w:numPr>
+          <w:ilvl w:val="0"/>
           <w:numId w:val="0"/>
         </w:numPr>
         <w:jc w:val="both"/>
@@ -1379,6 +1388,7 @@
     <w:p>
       <w:pPr>
         <w:numPr>
+          <w:ilvl w:val="0"/>
           <w:numId w:val="0"/>
         </w:numPr>
         <w:jc w:val="both"/>
@@ -1392,9 +1402,9 @@
       <w:r>
         <w:drawing>
           <wp:inline distT="0" distB="0" distL="114300" distR="114300">
-            <wp:extent cx="5273675" cy="2290445"/>
-            <wp:effectExtent l="0" t="0" r="14605" b="10795"/>
-            <wp:docPr id="9" name="Picture 9"/>
+            <wp:extent cx="5273675" cy="2347595"/>
+            <wp:effectExtent l="0" t="0" r="14605" b="14605"/>
+            <wp:docPr id="6" name="Picture 5"/>
             <wp:cNvGraphicFramePr>
               <a:graphicFrameLocks xmlns:a="http://schemas.openxmlformats.org/drawingml/2006/main" noChangeAspect="1"/>
             </wp:cNvGraphicFramePr>
@@ -1402,7 +1412,7 @@
               <a:graphicData uri="http://schemas.openxmlformats.org/drawingml/2006/picture">
                 <pic:pic xmlns:pic="http://schemas.openxmlformats.org/drawingml/2006/picture">
                   <pic:nvPicPr>
-                    <pic:cNvPr id="9" name="Picture 9"/>
+                    <pic:cNvPr id="6" name="Picture 5"/>
                     <pic:cNvPicPr>
                       <a:picLocks noChangeAspect="1"/>
                     </pic:cNvPicPr>
@@ -1416,7 +1426,7 @@
                   <pic:spPr>
                     <a:xfrm>
                       <a:off x="0" y="0"/>
-                      <a:ext cx="5273675" cy="2290445"/>
+                      <a:ext cx="5273675" cy="2347595"/>
                     </a:xfrm>
                     <a:prstGeom prst="rect">
                       <a:avLst/>
@@ -1595,6 +1605,7 @@
     <w:p>
       <w:pPr>
         <w:numPr>
+          <w:ilvl w:val="0"/>
           <w:numId w:val="0"/>
         </w:numPr>
         <w:jc w:val="both"/>
@@ -1608,9 +1619,9 @@
       <w:r>
         <w:drawing>
           <wp:inline distT="0" distB="0" distL="114300" distR="114300">
-            <wp:extent cx="5271135" cy="2148205"/>
-            <wp:effectExtent l="0" t="0" r="1905" b="635"/>
-            <wp:docPr id="10" name="Picture 10"/>
+            <wp:extent cx="5268595" cy="2093595"/>
+            <wp:effectExtent l="0" t="0" r="4445" b="9525"/>
+            <wp:docPr id="7" name="Picture 6"/>
             <wp:cNvGraphicFramePr>
               <a:graphicFrameLocks xmlns:a="http://schemas.openxmlformats.org/drawingml/2006/main" noChangeAspect="1"/>
             </wp:cNvGraphicFramePr>
@@ -1618,7 +1629,7 @@
               <a:graphicData uri="http://schemas.openxmlformats.org/drawingml/2006/picture">
                 <pic:pic xmlns:pic="http://schemas.openxmlformats.org/drawingml/2006/picture">
                   <pic:nvPicPr>
-                    <pic:cNvPr id="10" name="Picture 10"/>
+                    <pic:cNvPr id="7" name="Picture 6"/>
                     <pic:cNvPicPr>
                       <a:picLocks noChangeAspect="1"/>
                     </pic:cNvPicPr>
@@ -1632,7 +1643,7 @@
                   <pic:spPr>
                     <a:xfrm>
                       <a:off x="0" y="0"/>
-                      <a:ext cx="5271135" cy="2148205"/>
+                      <a:ext cx="5268595" cy="2093595"/>
                     </a:xfrm>
                     <a:prstGeom prst="rect">
                       <a:avLst/>
@@ -1763,6 +1774,7 @@
     <w:p>
       <w:pPr>
         <w:numPr>
+          <w:ilvl w:val="0"/>
           <w:numId w:val="0"/>
         </w:numPr>
         <w:jc w:val="both"/>
@@ -1776,9 +1788,9 @@
       <w:r>
         <w:drawing>
           <wp:inline distT="0" distB="0" distL="114300" distR="114300">
-            <wp:extent cx="5269230" cy="2013585"/>
-            <wp:effectExtent l="0" t="0" r="3810" b="13335"/>
-            <wp:docPr id="11" name="Picture 11"/>
+            <wp:extent cx="5273675" cy="2252980"/>
+            <wp:effectExtent l="0" t="0" r="14605" b="2540"/>
+            <wp:docPr id="9" name="Picture 7"/>
             <wp:cNvGraphicFramePr>
               <a:graphicFrameLocks xmlns:a="http://schemas.openxmlformats.org/drawingml/2006/main" noChangeAspect="1"/>
             </wp:cNvGraphicFramePr>
@@ -1786,7 +1798,7 @@
               <a:graphicData uri="http://schemas.openxmlformats.org/drawingml/2006/picture">
                 <pic:pic xmlns:pic="http://schemas.openxmlformats.org/drawingml/2006/picture">
                   <pic:nvPicPr>
-                    <pic:cNvPr id="11" name="Picture 11"/>
+                    <pic:cNvPr id="9" name="Picture 7"/>
                     <pic:cNvPicPr>
                       <a:picLocks noChangeAspect="1"/>
                     </pic:cNvPicPr>
@@ -1800,7 +1812,7 @@
                   <pic:spPr>
                     <a:xfrm>
                       <a:off x="0" y="0"/>
-                      <a:ext cx="5269230" cy="2013585"/>
+                      <a:ext cx="5273675" cy="2252980"/>
                     </a:xfrm>
                     <a:prstGeom prst="rect">
                       <a:avLst/>
@@ -1886,18 +1898,7 @@
           <w:szCs w:val="26"/>
           <w:lang w:val="en-US"/>
         </w:rPr>
-        <w:t>-Hệ thống kiểm tra thông tin nhập, nếu hợp lệ thì cập nhật thông tin mới và</w:t>
-      </w:r>
-      <w:bookmarkStart w:id="0" w:name="_GoBack"/>
-      <w:bookmarkEnd w:id="0"/>
-      <w:r>
-        <w:rPr>
-          <w:rFonts w:hint="default" w:ascii="Times New Roman" w:hAnsi="Times New Roman" w:cs="Times New Roman"/>
-          <w:sz w:val="26"/>
-          <w:szCs w:val="26"/>
-          <w:lang w:val="en-US"/>
-        </w:rPr>
-        <w:t xml:space="preserve"> xác nhận thành công, nếu không thì yêu cầu nhập lại thông tin</w:t>
+        <w:t>-Hệ thống kiểm tra thông tin nhập, nếu hợp lệ thì cập nhật thông tin mới và xác nhận thành công, nếu không thì yêu cầu nhập lại thông tin</w:t>
       </w:r>
     </w:p>
     <w:p>

</xml_diff>